<commit_message>
Update according to cr comments
</commit_message>
<xml_diff>
--- a/TestSuites/MS-WSP/docs/MS-WSP_TestSuiteUserGuide.docx
+++ b/TestSuites/MS-WSP/docs/MS-WSP_TestSuiteUserGuide.docx
@@ -2,16 +2,16 @@
 <file path=word/document.xml><?xml version="1.0" encoding="utf-8"?>
 <w:document xmlns:wpc="http://schemas.microsoft.com/office/word/2010/wordprocessingCanvas" xmlns:cx="http://schemas.microsoft.com/office/drawing/2014/chartex" xmlns:cx1="http://schemas.microsoft.com/office/drawing/2015/9/8/chartex" xmlns:cx2="http://schemas.microsoft.com/office/drawing/2015/10/21/chartex" xmlns:cx3="http://schemas.microsoft.com/office/drawing/2016/5/9/chartex" xmlns:cx4="http://schemas.microsoft.com/office/drawing/2016/5/10/chartex" xmlns:cx5="http://schemas.microsoft.com/office/drawing/2016/5/11/chartex" xmlns:cx6="http://schemas.microsoft.com/office/drawing/2016/5/12/chartex" xmlns:cx7="http://schemas.microsoft.com/office/drawing/2016/5/13/chartex" xmlns:cx8="http://schemas.microsoft.com/office/drawing/2016/5/14/chartex" xmlns:mc="http://schemas.openxmlformats.org/markup-compatibility/2006" xmlns:aink="http://schemas.microsoft.com/office/drawing/2016/ink" xmlns:am3d="http://schemas.microsoft.com/office/drawing/2017/model3d" xmlns:o="urn:schemas-microsoft-com:office:office" xmlns:r="http://schemas.openxmlformats.org/officeDocument/2006/relationships" xmlns:m="http://schemas.openxmlformats.org/officeDocument/2006/math" xmlns:v="urn:schemas-microsoft-com:vml" xmlns:wp14="http://schemas.microsoft.com/office/word/2010/wordprocessingDrawing" xmlns:wp="http://schemas.openxmlformats.org/drawingml/2006/wordprocessingDrawing" xmlns:w10="urn:schemas-microsoft-com:office:word" xmlns:w="http://schemas.openxmlformats.org/wordprocessingml/2006/main" xmlns:w14="http://schemas.microsoft.com/office/word/2010/wordml" xmlns:w15="http://schemas.microsoft.com/office/word/2012/wordml" xmlns:w16cex="http://schemas.microsoft.com/office/word/2018/wordml/cex" xmlns:w16cid="http://schemas.microsoft.com/office/word/2016/wordml/cid" xmlns:w16="http://schemas.microsoft.com/office/word/2018/wordml" xmlns:w16se="http://schemas.microsoft.com/office/word/2015/wordml/symex" xmlns:wpg="http://schemas.microsoft.com/office/word/2010/wordprocessingGroup" xmlns:wpi="http://schemas.microsoft.com/office/word/2010/wordprocessingInk" xmlns:wne="http://schemas.microsoft.com/office/word/2006/wordml" xmlns:wps="http://schemas.microsoft.com/office/word/2010/wordprocessingShape" mc:Ignorable="w14 w15 w16se w16cid w16 w16cex wp14">
   <w:body>
-    <w:bookmarkStart w:id="0" w:name="_Toc191231916" w:displacedByCustomXml="next"/>
-    <w:bookmarkStart w:id="1" w:name="_Toc202285050" w:displacedByCustomXml="next"/>
-    <w:bookmarkStart w:id="2" w:name="_Toc202285990" w:displacedByCustomXml="next"/>
-    <w:bookmarkStart w:id="3" w:name="_Toc202286172" w:displacedByCustomXml="next"/>
-    <w:bookmarkStart w:id="4" w:name="_Toc204053362" w:displacedByCustomXml="next"/>
-    <w:bookmarkStart w:id="5" w:name="_Toc204576605" w:displacedByCustomXml="next"/>
-    <w:bookmarkStart w:id="6" w:name="OLE_LINK11" w:displacedByCustomXml="next"/>
-    <w:bookmarkStart w:id="7" w:name="OLE_LINK12" w:displacedByCustomXml="next"/>
-    <w:bookmarkStart w:id="8" w:name="OLE_LINK30" w:displacedByCustomXml="next"/>
-    <w:bookmarkStart w:id="9" w:name="OLE_LINK31" w:displacedByCustomXml="next"/>
+    <w:bookmarkStart w:id="0" w:name="OLE_LINK12" w:displacedByCustomXml="next"/>
+    <w:bookmarkStart w:id="1" w:name="OLE_LINK11" w:displacedByCustomXml="next"/>
+    <w:bookmarkStart w:id="2" w:name="_Toc204576605" w:displacedByCustomXml="next"/>
+    <w:bookmarkStart w:id="3" w:name="_Toc204053362" w:displacedByCustomXml="next"/>
+    <w:bookmarkStart w:id="4" w:name="_Toc202286172" w:displacedByCustomXml="next"/>
+    <w:bookmarkStart w:id="5" w:name="_Toc202285990" w:displacedByCustomXml="next"/>
+    <w:bookmarkStart w:id="6" w:name="_Toc202285050" w:displacedByCustomXml="next"/>
+    <w:bookmarkStart w:id="7" w:name="_Toc191231916" w:displacedByCustomXml="next"/>
+    <w:bookmarkStart w:id="8" w:name="OLE_LINK31" w:displacedByCustomXml="next"/>
+    <w:bookmarkStart w:id="9" w:name="OLE_LINK30" w:displacedByCustomXml="next"/>
     <w:sdt>
       <w:sdtPr>
         <w:id w:val="-2113118900"/>
@@ -1400,16 +1400,7 @@
         </w:numPr>
       </w:pPr>
       <w:r>
-        <w:t xml:space="preserve">Generic </w:t>
-      </w:r>
-      <w:r>
-        <w:t>software</w:t>
-      </w:r>
-      <w:r>
-        <w:t xml:space="preserve"> list</w:t>
-      </w:r>
-      <w:r>
-        <w:t>.</w:t>
+        <w:t>Generic software installed on the machines.</w:t>
       </w:r>
     </w:p>
     <w:p>
@@ -1638,7 +1629,7 @@
                 <w:szCs w:val="18"/>
                 <w:lang w:eastAsia="zh-CN"/>
               </w:rPr>
-              <w:t>Client</w:t>
+              <w:t>Driver Computer</w:t>
             </w:r>
           </w:p>
         </w:tc>
@@ -1660,7 +1651,14 @@
                 <w:szCs w:val="18"/>
                 <w:lang w:eastAsia="zh-CN"/>
               </w:rPr>
-              <w:t>Client computer to run the test suite.</w:t>
+              <w:t>Driver</w:t>
+            </w:r>
+            <w:r>
+              <w:rPr>
+                <w:szCs w:val="18"/>
+                <w:lang w:eastAsia="zh-CN"/>
+              </w:rPr>
+              <w:t xml:space="preserve"> computer to run the test suite.</w:t>
             </w:r>
           </w:p>
         </w:tc>
@@ -1803,7 +1801,7 @@
                 <w:szCs w:val="18"/>
                 <w:lang w:eastAsia="zh-CN"/>
               </w:rPr>
-              <w:t>Client</w:t>
+              <w:t>Driver Computer</w:t>
             </w:r>
           </w:p>
         </w:tc>
@@ -1898,42 +1896,7 @@
                 <w:szCs w:val="18"/>
                 <w:lang w:eastAsia="zh-CN"/>
               </w:rPr>
-              <w:t xml:space="preserve">Run </w:t>
-            </w:r>
-            <w:r>
-              <w:rPr>
-                <w:szCs w:val="18"/>
-                <w:lang w:eastAsia="zh-CN"/>
-              </w:rPr>
-              <w:t xml:space="preserve">the </w:t>
-            </w:r>
-            <w:r>
-              <w:rPr>
-                <w:szCs w:val="18"/>
-                <w:lang w:eastAsia="zh-CN"/>
-              </w:rPr>
-              <w:t xml:space="preserve">software to make the SUT act as </w:t>
-            </w:r>
-            <w:r>
-              <w:rPr>
-                <w:szCs w:val="18"/>
-                <w:lang w:eastAsia="zh-CN"/>
-              </w:rPr>
-              <w:t xml:space="preserve">a </w:t>
-            </w:r>
-            <w:r>
-              <w:rPr>
-                <w:szCs w:val="18"/>
-                <w:lang w:eastAsia="zh-CN"/>
-              </w:rPr>
-              <w:t>WSP Server</w:t>
-            </w:r>
-            <w:r>
-              <w:rPr>
-                <w:szCs w:val="18"/>
-                <w:lang w:eastAsia="zh-CN"/>
-              </w:rPr>
-              <w:t>.</w:t>
+              <w:t>None</w:t>
             </w:r>
           </w:p>
         </w:tc>
@@ -1975,7 +1938,7 @@
                 <w:szCs w:val="18"/>
                 <w:lang w:eastAsia="zh-CN"/>
               </w:rPr>
-              <w:t>Client</w:t>
+              <w:t>Driver Computer</w:t>
             </w:r>
           </w:p>
         </w:tc>
@@ -2325,7 +2288,7 @@
             <w:rStyle w:val="Hyperlink"/>
             <w:lang w:eastAsia="zh-CN"/>
           </w:rPr>
-          <w:t>Spec Explorer 3.5.3146.0</w:t>
+          <w:t>Spec Explorer 2010 3.5.3146.0</w:t>
         </w:r>
       </w:hyperlink>
     </w:p>
@@ -2432,7 +2395,19 @@
         <w:rPr>
           <w:lang w:eastAsia="zh-CN"/>
         </w:rPr>
-        <w:t>C:\MicrosoftProtocolTests\MS-WSP\Server-Endpoint\3.20.1.0\</w:t>
+        <w:t>C:\MicrosoftProtocolTests\MS-WSP\Server-Endpoint\</w:t>
+      </w:r>
+      <w:r>
+        <w:rPr>
+          <w:lang w:eastAsia="zh-CN"/>
+        </w:rPr>
+        <w:t>&lt;version#&gt;</w:t>
+      </w:r>
+      <w:r>
+        <w:rPr>
+          <w:lang w:eastAsia="zh-CN"/>
+        </w:rPr>
+        <w:t>\</w:t>
       </w:r>
       <w:r>
         <w:rPr>
@@ -2641,40 +2616,23 @@
           <w:bCs/>
           <w:szCs w:val="18"/>
         </w:rPr>
-        <w:t>MS-WSP_ServerTestSuite.deployment.ptfconfig</w:t>
-      </w:r>
-      <w:r>
-        <w:rPr>
-          <w:szCs w:val="18"/>
-        </w:rPr>
-        <w:t xml:space="preserve">, under </w:t>
-      </w:r>
+        <w:t>MS-</w:t>
+      </w:r>
+      <w:proofErr w:type="spellStart"/>
       <w:r>
         <w:rPr>
           <w:b/>
           <w:bCs/>
           <w:szCs w:val="18"/>
         </w:rPr>
-        <w:t>C:\MicrosoftProtocolTests\MS-WSP\Server-Endpoint\3.20.1.0\Bin</w:t>
-      </w:r>
+        <w:t>WSP_ServerTestSuite.deployment.ptfconfig</w:t>
+      </w:r>
+      <w:proofErr w:type="spellEnd"/>
       <w:r>
         <w:rPr>
           <w:szCs w:val="18"/>
         </w:rPr>
-        <w:t xml:space="preserve"> of Driver Computer.</w:t>
-      </w:r>
-    </w:p>
-    <w:p>
-      <w:pPr>
-        <w:rPr>
-          <w:szCs w:val="18"/>
-        </w:rPr>
-      </w:pPr>
-      <w:r>
-        <w:rPr>
-          <w:szCs w:val="18"/>
-        </w:rPr>
-        <w:t xml:space="preserve">Open </w:t>
+        <w:t xml:space="preserve">, under </w:t>
       </w:r>
       <w:r>
         <w:rPr>
@@ -2682,7 +2640,7 @@
           <w:bCs/>
           <w:szCs w:val="18"/>
         </w:rPr>
-        <w:t>MS-WSP</w:t>
+        <w:t>C:\MicrosoftProtocolTests\MS-WSP\Server-Endpoint\</w:t>
       </w:r>
       <w:r>
         <w:rPr>
@@ -2690,7 +2648,7 @@
           <w:bCs/>
           <w:szCs w:val="18"/>
         </w:rPr>
-        <w:t>_</w:t>
+        <w:t>&lt;version#&gt;</w:t>
       </w:r>
       <w:r>
         <w:rPr>
@@ -2698,17 +2656,70 @@
           <w:bCs/>
           <w:szCs w:val="18"/>
         </w:rPr>
-        <w:t>TestSuite.deployment.ptfconfi</w:t>
-      </w:r>
-      <w:bookmarkEnd w:id="78"/>
+        <w:t>\Bin</w:t>
+      </w:r>
+      <w:r>
+        <w:rPr>
+          <w:szCs w:val="18"/>
+        </w:rPr>
+        <w:t xml:space="preserve"> of Driver Computer.</w:t>
+      </w:r>
+    </w:p>
+    <w:p>
+      <w:pPr>
+        <w:rPr>
+          <w:szCs w:val="18"/>
+        </w:rPr>
+      </w:pPr>
+      <w:r>
+        <w:rPr>
+          <w:szCs w:val="18"/>
+        </w:rPr>
+        <w:t xml:space="preserve">Open </w:t>
+      </w:r>
       <w:r>
         <w:rPr>
           <w:b/>
           <w:bCs/>
           <w:szCs w:val="18"/>
         </w:rPr>
+        <w:t>MS-</w:t>
+      </w:r>
+      <w:proofErr w:type="spellStart"/>
+      <w:r>
+        <w:rPr>
+          <w:b/>
+          <w:bCs/>
+          <w:szCs w:val="18"/>
+        </w:rPr>
+        <w:t>WSP</w:t>
+      </w:r>
+      <w:r>
+        <w:rPr>
+          <w:b/>
+          <w:bCs/>
+          <w:szCs w:val="18"/>
+        </w:rPr>
+        <w:t>_</w:t>
+      </w:r>
+      <w:r>
+        <w:rPr>
+          <w:b/>
+          <w:bCs/>
+          <w:szCs w:val="18"/>
+        </w:rPr>
+        <w:t>TestSuite.deployment.ptfconfi</w:t>
+      </w:r>
+      <w:bookmarkEnd w:id="78"/>
+      <w:r>
+        <w:rPr>
+          <w:b/>
+          <w:bCs/>
+          <w:szCs w:val="18"/>
+        </w:rPr>
         <w:t>g</w:t>
       </w:r>
+      <w:proofErr w:type="spellEnd"/>
       <w:r>
         <w:rPr>
           <w:szCs w:val="18"/>
@@ -2763,7 +2774,35 @@
         <w:rPr>
           <w:szCs w:val="18"/>
         </w:rPr>
-        <w:t>&lt;Property name="ServerComputerName" value="sut" /&gt;</w:t>
+        <w:t>&lt;Property name="</w:t>
+      </w:r>
+      <w:proofErr w:type="spellStart"/>
+      <w:r>
+        <w:rPr>
+          <w:szCs w:val="18"/>
+        </w:rPr>
+        <w:t>ServerComputerName</w:t>
+      </w:r>
+      <w:proofErr w:type="spellEnd"/>
+      <w:r>
+        <w:rPr>
+          <w:szCs w:val="18"/>
+        </w:rPr>
+        <w:t>" value="</w:t>
+      </w:r>
+      <w:proofErr w:type="spellStart"/>
+      <w:r>
+        <w:rPr>
+          <w:szCs w:val="18"/>
+        </w:rPr>
+        <w:t>sut</w:t>
+      </w:r>
+      <w:proofErr w:type="spellEnd"/>
+      <w:r>
+        <w:rPr>
+          <w:szCs w:val="18"/>
+        </w:rPr>
+        <w:t>" /&gt;</w:t>
       </w:r>
     </w:p>
     <w:p>
@@ -2777,7 +2816,21 @@
         <w:rPr>
           <w:szCs w:val="18"/>
         </w:rPr>
-        <w:t xml:space="preserve">    &lt;Property name="UserName" value="Administrator" /&gt;</w:t>
+        <w:t xml:space="preserve">    &lt;Property name="</w:t>
+      </w:r>
+      <w:proofErr w:type="spellStart"/>
+      <w:r>
+        <w:rPr>
+          <w:szCs w:val="18"/>
+        </w:rPr>
+        <w:t>UserName</w:t>
+      </w:r>
+      <w:proofErr w:type="spellEnd"/>
+      <w:r>
+        <w:rPr>
+          <w:szCs w:val="18"/>
+        </w:rPr>
+        <w:t>" value="Administrator" /&gt;</w:t>
       </w:r>
     </w:p>
     <w:p>
@@ -2805,7 +2858,21 @@
         <w:rPr>
           <w:szCs w:val="18"/>
         </w:rPr>
-        <w:t xml:space="preserve">    &lt;Property name="ShareName" value="Test" /&gt;</w:t>
+        <w:t xml:space="preserve">    &lt;Property name="</w:t>
+      </w:r>
+      <w:proofErr w:type="spellStart"/>
+      <w:r>
+        <w:rPr>
+          <w:szCs w:val="18"/>
+        </w:rPr>
+        <w:t>ShareName</w:t>
+      </w:r>
+      <w:proofErr w:type="spellEnd"/>
+      <w:r>
+        <w:rPr>
+          <w:szCs w:val="18"/>
+        </w:rPr>
+        <w:t>" value="Test" /&gt;</w:t>
       </w:r>
     </w:p>
     <w:p>
@@ -2819,7 +2886,21 @@
         <w:rPr>
           <w:szCs w:val="18"/>
         </w:rPr>
-        <w:t xml:space="preserve">    &lt;Property name="ClientName" value="DRIVER" /&gt;</w:t>
+        <w:t xml:space="preserve">    &lt;Property name="</w:t>
+      </w:r>
+      <w:proofErr w:type="spellStart"/>
+      <w:r>
+        <w:rPr>
+          <w:szCs w:val="18"/>
+        </w:rPr>
+        <w:t>ClientName</w:t>
+      </w:r>
+      <w:proofErr w:type="spellEnd"/>
+      <w:r>
+        <w:rPr>
+          <w:szCs w:val="18"/>
+        </w:rPr>
+        <w:t>" value="DRIVER" /&gt;</w:t>
       </w:r>
     </w:p>
     <w:p>
@@ -2833,7 +2914,21 @@
         <w:rPr>
           <w:szCs w:val="18"/>
         </w:rPr>
-        <w:t xml:space="preserve">    &lt;Property name="QueryPath" value="file://sut/test/" /&gt;</w:t>
+        <w:t xml:space="preserve">    &lt;Property name="</w:t>
+      </w:r>
+      <w:proofErr w:type="spellStart"/>
+      <w:r>
+        <w:rPr>
+          <w:szCs w:val="18"/>
+        </w:rPr>
+        <w:t>QueryPath</w:t>
+      </w:r>
+      <w:proofErr w:type="spellEnd"/>
+      <w:r>
+        <w:rPr>
+          <w:szCs w:val="18"/>
+        </w:rPr>
+        <w:t>" value="file://sut/test/" /&gt;</w:t>
       </w:r>
     </w:p>
     <w:p>
@@ -2897,19 +2992,33 @@
         <w:rPr>
           <w:szCs w:val="18"/>
         </w:rPr>
-        <w:t>MS-WSP</w:t>
-      </w:r>
+        <w:t>MS-</w:t>
+      </w:r>
+      <w:proofErr w:type="spellStart"/>
       <w:r>
         <w:rPr>
           <w:szCs w:val="18"/>
         </w:rPr>
+        <w:t>WSP</w:t>
+      </w:r>
+      <w:r>
+        <w:rPr>
+          <w:szCs w:val="18"/>
+        </w:rPr>
         <w:t>_</w:t>
       </w:r>
       <w:r>
         <w:rPr>
           <w:szCs w:val="18"/>
         </w:rPr>
-        <w:t>TestSuite.deployment.ptfconfig file. Perform the following step</w:t>
+        <w:t>TestSuite.deployment.ptfconfig</w:t>
+      </w:r>
+      <w:proofErr w:type="spellEnd"/>
+      <w:r>
+        <w:rPr>
+          <w:szCs w:val="18"/>
+        </w:rPr>
+        <w:t xml:space="preserve"> file. Perform the following step</w:t>
       </w:r>
       <w:r>
         <w:rPr>
@@ -3161,10 +3270,10 @@
           <w:noProof/>
         </w:rPr>
         <w:drawing>
-          <wp:inline distT="0" distB="0" distL="0" distR="0" wp14:anchorId="03CDD097" wp14:editId="5FA5E9C3">
-            <wp:extent cx="5079413" cy="2656275"/>
+          <wp:inline distT="0" distB="0" distL="0" distR="0" wp14:anchorId="3A2B5595" wp14:editId="42248CBC">
+            <wp:extent cx="4887464" cy="2396532"/>
             <wp:effectExtent l="0" t="0" r="0" b="0"/>
-            <wp:docPr id="18" name="Picture 18"/>
+            <wp:docPr id="4" name="Picture 4"/>
             <wp:cNvGraphicFramePr>
               <a:graphicFrameLocks xmlns:a="http://schemas.openxmlformats.org/drawingml/2006/main" noChangeAspect="1"/>
             </wp:cNvGraphicFramePr>
@@ -3184,7 +3293,7 @@
                   <pic:spPr>
                     <a:xfrm>
                       <a:off x="0" y="0"/>
-                      <a:ext cx="5086739" cy="2660106"/>
+                      <a:ext cx="4926224" cy="2415538"/>
                     </a:xfrm>
                     <a:prstGeom prst="rect">
                       <a:avLst/>
@@ -3233,7 +3342,19 @@
         <w:rPr>
           <w:lang w:eastAsia="zh-CN"/>
         </w:rPr>
-        <w:t xml:space="preserve"> C:\MicrosoftProtocolTests\MS-WSP\Server-Endpoint\3.20.1.0\Batch\TestResults</w:t>
+        <w:t xml:space="preserve"> C:\MicrosoftProtocolTests\MS-WSP\Server-Endpoint\</w:t>
+      </w:r>
+      <w:r>
+        <w:rPr>
+          <w:lang w:eastAsia="zh-CN"/>
+        </w:rPr>
+        <w:t>&lt;version#&gt;</w:t>
+      </w:r>
+      <w:r>
+        <w:rPr>
+          <w:lang w:eastAsia="zh-CN"/>
+        </w:rPr>
+        <w:t>\Batch\TestResults</w:t>
       </w:r>
     </w:p>
     <w:p>
@@ -3251,9 +3372,9 @@
         </w:rPr>
         <w:lastRenderedPageBreak/>
         <w:drawing>
-          <wp:inline distT="0" distB="0" distL="0" distR="0" wp14:anchorId="2BE1B42E" wp14:editId="57B85904">
+          <wp:inline distT="0" distB="0" distL="0" distR="0" wp14:anchorId="2BE1B42E" wp14:editId="55C6DDAA">
             <wp:extent cx="5755509" cy="3243525"/>
-            <wp:effectExtent l="114300" t="114300" r="131445" b="128905"/>
+            <wp:effectExtent l="152400" t="152400" r="340995" b="338455"/>
             <wp:docPr id="19" name="Picture 19"/>
             <wp:cNvGraphicFramePr>
               <a:graphicFrameLocks xmlns:a="http://schemas.openxmlformats.org/drawingml/2006/main" noChangeAspect="1"/>
@@ -3279,36 +3400,16 @@
                     <a:prstGeom prst="rect">
                       <a:avLst/>
                     </a:prstGeom>
-                    <a:solidFill>
-                      <a:srgbClr val="FFFFFF">
-                        <a:shade val="85000"/>
-                      </a:srgbClr>
-                    </a:solidFill>
-                    <a:ln w="88900" cap="sq">
-                      <a:solidFill>
-                        <a:srgbClr val="FFFFFF"/>
-                      </a:solidFill>
-                      <a:miter lim="800000"/>
+                    <a:ln>
+                      <a:noFill/>
                     </a:ln>
                     <a:effectLst>
-                      <a:outerShdw blurRad="55000" dist="18000" dir="5400000" algn="tl" rotWithShape="0">
-                        <a:srgbClr val="000000">
-                          <a:alpha val="40000"/>
+                      <a:outerShdw blurRad="292100" dist="139700" dir="2700000" algn="tl" rotWithShape="0">
+                        <a:srgbClr val="333333">
+                          <a:alpha val="65000"/>
                         </a:srgbClr>
                       </a:outerShdw>
                     </a:effectLst>
-                    <a:scene3d>
-                      <a:camera prst="orthographicFront"/>
-                      <a:lightRig rig="twoPt" dir="t">
-                        <a:rot lat="0" lon="0" rev="7200000"/>
-                      </a:lightRig>
-                    </a:scene3d>
-                    <a:sp3d>
-                      <a:bevelT w="25400" h="19050"/>
-                      <a:contourClr>
-                        <a:srgbClr val="FFFFFF"/>
-                      </a:contourClr>
-                    </a:sp3d>
                   </pic:spPr>
                 </pic:pic>
               </a:graphicData>
@@ -3328,9 +3429,9 @@
       <w:bookmarkStart w:id="84" w:name="_CLIENT_and_DC1_2"/>
       <w:bookmarkStart w:id="85" w:name="_There_is_trust"/>
       <w:bookmarkStart w:id="86" w:name="_RPC_server_is"/>
-      <w:bookmarkStart w:id="87" w:name="_Toc202285072"/>
-      <w:bookmarkStart w:id="88" w:name="_Toc204053383"/>
-      <w:bookmarkStart w:id="89" w:name="_Toc50648766"/>
+      <w:bookmarkStart w:id="87" w:name="_Toc50648766"/>
+      <w:bookmarkStart w:id="88" w:name="_Toc202285072"/>
+      <w:bookmarkStart w:id="89" w:name="_Toc204053383"/>
       <w:bookmarkEnd w:id="77"/>
       <w:bookmarkEnd w:id="83"/>
       <w:bookmarkEnd w:id="84"/>
@@ -3342,7 +3443,7 @@
         </w:rPr>
         <w:t>Test Suite Design</w:t>
       </w:r>
-      <w:bookmarkEnd w:id="89"/>
+      <w:bookmarkEnd w:id="87"/>
     </w:p>
     <w:p>
       <w:pPr>
@@ -3494,20 +3595,58 @@
         <w:rPr>
           <w:lang w:eastAsia="zh-CN"/>
         </w:rPr>
-        <w:t xml:space="preserve">Besides the messages above, there are also test cases on messages CPMGetQueryStatus, </w:t>
-      </w:r>
+        <w:t xml:space="preserve">Besides the messages above, there are also test cases on messages </w:t>
+      </w:r>
+      <w:proofErr w:type="spellStart"/>
       <w:r>
         <w:rPr>
           <w:lang w:eastAsia="zh-CN"/>
         </w:rPr>
-        <w:t xml:space="preserve">CPMGetQueryStatusEx, </w:t>
-      </w:r>
+        <w:t>CPMGetQueryStatus</w:t>
+      </w:r>
+      <w:proofErr w:type="spellEnd"/>
       <w:r>
         <w:rPr>
           <w:lang w:eastAsia="zh-CN"/>
         </w:rPr>
-        <w:t>CPMFetchValue, CPMCiState</w:t>
-      </w:r>
+        <w:t xml:space="preserve">, </w:t>
+      </w:r>
+      <w:proofErr w:type="spellStart"/>
+      <w:r>
+        <w:rPr>
+          <w:lang w:eastAsia="zh-CN"/>
+        </w:rPr>
+        <w:t>CPMGetQueryStatusEx</w:t>
+      </w:r>
+      <w:proofErr w:type="spellEnd"/>
+      <w:r>
+        <w:rPr>
+          <w:lang w:eastAsia="zh-CN"/>
+        </w:rPr>
+        <w:t xml:space="preserve">, </w:t>
+      </w:r>
+      <w:proofErr w:type="spellStart"/>
+      <w:r>
+        <w:rPr>
+          <w:lang w:eastAsia="zh-CN"/>
+        </w:rPr>
+        <w:t>CPMFetchValue</w:t>
+      </w:r>
+      <w:proofErr w:type="spellEnd"/>
+      <w:r>
+        <w:rPr>
+          <w:lang w:eastAsia="zh-CN"/>
+        </w:rPr>
+        <w:t xml:space="preserve">, </w:t>
+      </w:r>
+      <w:proofErr w:type="spellStart"/>
+      <w:r>
+        <w:rPr>
+          <w:lang w:eastAsia="zh-CN"/>
+        </w:rPr>
+        <w:t>CPMCiState</w:t>
+      </w:r>
+      <w:proofErr w:type="spellEnd"/>
       <w:r>
         <w:rPr>
           <w:lang w:eastAsia="zh-CN"/>
@@ -3613,12 +3752,14 @@
                 <w:lang w:eastAsia="zh-CN"/>
               </w:rPr>
             </w:pPr>
+            <w:proofErr w:type="spellStart"/>
             <w:r>
               <w:rPr>
                 <w:lang w:eastAsia="zh-CN"/>
               </w:rPr>
               <w:t>CPMCiState</w:t>
             </w:r>
+            <w:proofErr w:type="spellEnd"/>
           </w:p>
         </w:tc>
         <w:tc>
@@ -3635,13 +3776,69 @@
               <w:rPr>
                 <w:lang w:eastAsia="zh-CN"/>
               </w:rPr>
-              <w:t xml:space="preserve">Test cases send out CPMCiStateIn in different scenarios </w:t>
-            </w:r>
-            <w:r>
-              <w:rPr>
-                <w:lang w:eastAsia="zh-CN"/>
-              </w:rPr>
-              <w:t xml:space="preserve">(send after CPMConnectIn/CPMCreateQueryIn/CPMSetBindingsIn…) </w:t>
+              <w:t xml:space="preserve">Test cases send out </w:t>
+            </w:r>
+            <w:proofErr w:type="spellStart"/>
+            <w:r>
+              <w:rPr>
+                <w:lang w:eastAsia="zh-CN"/>
+              </w:rPr>
+              <w:t>CPMCiStateIn</w:t>
+            </w:r>
+            <w:proofErr w:type="spellEnd"/>
+            <w:r>
+              <w:rPr>
+                <w:lang w:eastAsia="zh-CN"/>
+              </w:rPr>
+              <w:t xml:space="preserve"> in different scenarios </w:t>
+            </w:r>
+            <w:r>
+              <w:rPr>
+                <w:lang w:eastAsia="zh-CN"/>
+              </w:rPr>
+              <w:t xml:space="preserve">(send after </w:t>
+            </w:r>
+            <w:proofErr w:type="spellStart"/>
+            <w:r>
+              <w:rPr>
+                <w:lang w:eastAsia="zh-CN"/>
+              </w:rPr>
+              <w:t>CPMConnectIn</w:t>
+            </w:r>
+            <w:proofErr w:type="spellEnd"/>
+            <w:r>
+              <w:rPr>
+                <w:lang w:eastAsia="zh-CN"/>
+              </w:rPr>
+              <w:t>/</w:t>
+            </w:r>
+            <w:proofErr w:type="spellStart"/>
+            <w:r>
+              <w:rPr>
+                <w:lang w:eastAsia="zh-CN"/>
+              </w:rPr>
+              <w:t>CPMCreateQueryIn</w:t>
+            </w:r>
+            <w:proofErr w:type="spellEnd"/>
+            <w:r>
+              <w:rPr>
+                <w:lang w:eastAsia="zh-CN"/>
+              </w:rPr>
+              <w:t>/</w:t>
+            </w:r>
+            <w:proofErr w:type="spellStart"/>
+            <w:r>
+              <w:rPr>
+                <w:lang w:eastAsia="zh-CN"/>
+              </w:rPr>
+              <w:t>CPMSetBindingsIn</w:t>
+            </w:r>
+            <w:proofErr w:type="spellEnd"/>
+            <w:r>
+              <w:rPr>
+                <w:lang w:eastAsia="zh-CN"/>
+              </w:rPr>
+              <w:t xml:space="preserve">…) </w:t>
             </w:r>
             <w:r>
               <w:rPr>
@@ -3687,12 +3884,14 @@
                 <w:lang w:eastAsia="zh-CN"/>
               </w:rPr>
             </w:pPr>
+            <w:proofErr w:type="spellStart"/>
             <w:r>
               <w:rPr>
                 <w:lang w:eastAsia="zh-CN"/>
               </w:rPr>
               <w:t>CPMConnect</w:t>
             </w:r>
+            <w:proofErr w:type="spellEnd"/>
           </w:p>
         </w:tc>
         <w:tc>
@@ -3709,13 +3908,69 @@
               <w:rPr>
                 <w:lang w:eastAsia="zh-CN"/>
               </w:rPr>
-              <w:t>Test cases send out CPMConnectIn with different fields</w:t>
-            </w:r>
-            <w:r>
-              <w:rPr>
-                <w:lang w:eastAsia="zh-CN"/>
-              </w:rPr>
-              <w:t xml:space="preserve">, including ClientVersion, ClientRemote, CatalogName, </w:t>
+              <w:t xml:space="preserve">Test cases send out </w:t>
+            </w:r>
+            <w:proofErr w:type="spellStart"/>
+            <w:r>
+              <w:rPr>
+                <w:lang w:eastAsia="zh-CN"/>
+              </w:rPr>
+              <w:t>CPMConnectIn</w:t>
+            </w:r>
+            <w:proofErr w:type="spellEnd"/>
+            <w:r>
+              <w:rPr>
+                <w:lang w:eastAsia="zh-CN"/>
+              </w:rPr>
+              <w:t xml:space="preserve"> with different fields</w:t>
+            </w:r>
+            <w:r>
+              <w:rPr>
+                <w:lang w:eastAsia="zh-CN"/>
+              </w:rPr>
+              <w:t xml:space="preserve">, including </w:t>
+            </w:r>
+            <w:proofErr w:type="spellStart"/>
+            <w:r>
+              <w:rPr>
+                <w:lang w:eastAsia="zh-CN"/>
+              </w:rPr>
+              <w:t>ClientVersion</w:t>
+            </w:r>
+            <w:proofErr w:type="spellEnd"/>
+            <w:r>
+              <w:rPr>
+                <w:lang w:eastAsia="zh-CN"/>
+              </w:rPr>
+              <w:t xml:space="preserve">, </w:t>
+            </w:r>
+            <w:proofErr w:type="spellStart"/>
+            <w:r>
+              <w:rPr>
+                <w:lang w:eastAsia="zh-CN"/>
+              </w:rPr>
+              <w:t>ClientRemote</w:t>
+            </w:r>
+            <w:proofErr w:type="spellEnd"/>
+            <w:r>
+              <w:rPr>
+                <w:lang w:eastAsia="zh-CN"/>
+              </w:rPr>
+              <w:t xml:space="preserve">, </w:t>
+            </w:r>
+            <w:proofErr w:type="spellStart"/>
+            <w:r>
+              <w:rPr>
+                <w:lang w:eastAsia="zh-CN"/>
+              </w:rPr>
+              <w:t>CatalogName</w:t>
+            </w:r>
+            <w:proofErr w:type="spellEnd"/>
+            <w:r>
+              <w:rPr>
+                <w:lang w:eastAsia="zh-CN"/>
+              </w:rPr>
+              <w:t xml:space="preserve">, </w:t>
             </w:r>
             <w:r>
               <w:rPr>
@@ -3723,12 +3978,14 @@
               </w:rPr>
               <w:t xml:space="preserve"> </w:t>
             </w:r>
+            <w:proofErr w:type="spellStart"/>
             <w:r>
               <w:rPr>
                 <w:lang w:eastAsia="zh-CN"/>
               </w:rPr>
               <w:t>xtPropSet</w:t>
             </w:r>
+            <w:proofErr w:type="spellEnd"/>
             <w:r>
               <w:rPr>
                 <w:lang w:eastAsia="zh-CN"/>
@@ -3773,12 +4030,14 @@
                 <w:lang w:eastAsia="zh-CN"/>
               </w:rPr>
             </w:pPr>
+            <w:proofErr w:type="spellStart"/>
             <w:r>
               <w:rPr>
                 <w:lang w:eastAsia="zh-CN"/>
               </w:rPr>
               <w:t>CPMCreateQuery</w:t>
             </w:r>
+            <w:proofErr w:type="spellEnd"/>
           </w:p>
         </w:tc>
         <w:tc>
@@ -3795,26 +4054,114 @@
               <w:rPr>
                 <w:lang w:eastAsia="zh-CN"/>
               </w:rPr>
-              <w:t xml:space="preserve">Test cases send out CPMCreateQueryIn with different fields, including Size, RestrictionArray, ColumnSet, SortSet, </w:t>
-            </w:r>
+              <w:t xml:space="preserve">Test cases send out </w:t>
+            </w:r>
+            <w:proofErr w:type="spellStart"/>
+            <w:r>
+              <w:rPr>
+                <w:lang w:eastAsia="zh-CN"/>
+              </w:rPr>
+              <w:t>CPMCreateQueryIn</w:t>
+            </w:r>
+            <w:proofErr w:type="spellEnd"/>
+            <w:r>
+              <w:rPr>
+                <w:lang w:eastAsia="zh-CN"/>
+              </w:rPr>
+              <w:t xml:space="preserve"> with different fields, including Size, </w:t>
+            </w:r>
+            <w:proofErr w:type="spellStart"/>
+            <w:r>
+              <w:rPr>
+                <w:lang w:eastAsia="zh-CN"/>
+              </w:rPr>
+              <w:t>RestrictionArray</w:t>
+            </w:r>
+            <w:proofErr w:type="spellEnd"/>
+            <w:r>
+              <w:rPr>
+                <w:lang w:eastAsia="zh-CN"/>
+              </w:rPr>
+              <w:t xml:space="preserve">, </w:t>
+            </w:r>
+            <w:proofErr w:type="spellStart"/>
+            <w:r>
+              <w:rPr>
+                <w:lang w:eastAsia="zh-CN"/>
+              </w:rPr>
+              <w:t>ColumnSet</w:t>
+            </w:r>
+            <w:proofErr w:type="spellEnd"/>
+            <w:r>
+              <w:rPr>
+                <w:lang w:eastAsia="zh-CN"/>
+              </w:rPr>
+              <w:t xml:space="preserve">, </w:t>
+            </w:r>
+            <w:proofErr w:type="spellStart"/>
+            <w:r>
+              <w:rPr>
+                <w:lang w:eastAsia="zh-CN"/>
+              </w:rPr>
+              <w:t>SortSet</w:t>
+            </w:r>
+            <w:proofErr w:type="spellEnd"/>
+            <w:r>
+              <w:rPr>
+                <w:lang w:eastAsia="zh-CN"/>
+              </w:rPr>
+              <w:t xml:space="preserve">, </w:t>
+            </w:r>
+            <w:proofErr w:type="spellStart"/>
             <w:r>
               <w:rPr>
                 <w:lang w:eastAsia="zh-CN"/>
               </w:rPr>
               <w:t>CategorizationSet</w:t>
             </w:r>
-            <w:r>
-              <w:rPr>
-                <w:lang w:eastAsia="zh-CN"/>
-              </w:rPr>
-              <w:t xml:space="preserve"> (with Aggregation), PidMapper (with different CFullPropSpec) and </w:t>
-            </w:r>
+            <w:proofErr w:type="spellEnd"/>
+            <w:r>
+              <w:rPr>
+                <w:lang w:eastAsia="zh-CN"/>
+              </w:rPr>
+              <w:t xml:space="preserve"> (with Aggregation), </w:t>
+            </w:r>
+            <w:proofErr w:type="spellStart"/>
+            <w:r>
+              <w:rPr>
+                <w:lang w:eastAsia="zh-CN"/>
+              </w:rPr>
+              <w:t>PidMapper</w:t>
+            </w:r>
+            <w:proofErr w:type="spellEnd"/>
+            <w:r>
+              <w:rPr>
+                <w:lang w:eastAsia="zh-CN"/>
+              </w:rPr>
+              <w:t xml:space="preserve"> (with different </w:t>
+            </w:r>
+            <w:proofErr w:type="spellStart"/>
+            <w:r>
+              <w:rPr>
+                <w:lang w:eastAsia="zh-CN"/>
+              </w:rPr>
+              <w:t>CFullPropSpec</w:t>
+            </w:r>
+            <w:proofErr w:type="spellEnd"/>
+            <w:r>
+              <w:rPr>
+                <w:lang w:eastAsia="zh-CN"/>
+              </w:rPr>
+              <w:t xml:space="preserve">) and </w:t>
+            </w:r>
+            <w:proofErr w:type="spellStart"/>
             <w:r>
               <w:rPr>
                 <w:lang w:eastAsia="zh-CN"/>
               </w:rPr>
               <w:t>RowSetProperties</w:t>
             </w:r>
+            <w:proofErr w:type="spellEnd"/>
             <w:r>
               <w:rPr>
                 <w:lang w:eastAsia="zh-CN"/>
@@ -3853,12 +4200,14 @@
                 <w:lang w:eastAsia="zh-CN"/>
               </w:rPr>
             </w:pPr>
+            <w:proofErr w:type="spellStart"/>
             <w:r>
               <w:rPr>
                 <w:lang w:eastAsia="zh-CN"/>
               </w:rPr>
               <w:t>CPMDisconnect</w:t>
             </w:r>
+            <w:proofErr w:type="spellEnd"/>
           </w:p>
         </w:tc>
         <w:tc>
@@ -3875,7 +4224,21 @@
               <w:rPr>
                 <w:lang w:eastAsia="zh-CN"/>
               </w:rPr>
-              <w:t xml:space="preserve">Test cases send out CPMDisconnect in different </w:t>
+              <w:t xml:space="preserve">Test cases send out </w:t>
+            </w:r>
+            <w:proofErr w:type="spellStart"/>
+            <w:r>
+              <w:rPr>
+                <w:lang w:eastAsia="zh-CN"/>
+              </w:rPr>
+              <w:t>CPMDisconnect</w:t>
+            </w:r>
+            <w:proofErr w:type="spellEnd"/>
+            <w:r>
+              <w:rPr>
+                <w:lang w:eastAsia="zh-CN"/>
+              </w:rPr>
+              <w:t xml:space="preserve"> in different </w:t>
             </w:r>
             <w:r>
               <w:rPr>
@@ -3888,13 +4251,49 @@
               <w:rPr>
                 <w:lang w:eastAsia="zh-CN"/>
               </w:rPr>
-              <w:t xml:space="preserve">(send after CPMConnectIn/CPMCreateQueryIn/CPMSetBindingsIn…) </w:t>
-            </w:r>
-            <w:r>
-              <w:rPr>
-                <w:lang w:eastAsia="zh-CN"/>
-              </w:rPr>
-              <w:t xml:space="preserve"> </w:t>
+              <w:t xml:space="preserve">(send after </w:t>
+            </w:r>
+            <w:proofErr w:type="spellStart"/>
+            <w:r>
+              <w:rPr>
+                <w:lang w:eastAsia="zh-CN"/>
+              </w:rPr>
+              <w:t>CPMConnectIn</w:t>
+            </w:r>
+            <w:proofErr w:type="spellEnd"/>
+            <w:r>
+              <w:rPr>
+                <w:lang w:eastAsia="zh-CN"/>
+              </w:rPr>
+              <w:t>/</w:t>
+            </w:r>
+            <w:proofErr w:type="spellStart"/>
+            <w:r>
+              <w:rPr>
+                <w:lang w:eastAsia="zh-CN"/>
+              </w:rPr>
+              <w:t>CPMCreateQueryIn</w:t>
+            </w:r>
+            <w:proofErr w:type="spellEnd"/>
+            <w:r>
+              <w:rPr>
+                <w:lang w:eastAsia="zh-CN"/>
+              </w:rPr>
+              <w:t>/</w:t>
+            </w:r>
+            <w:proofErr w:type="spellStart"/>
+            <w:r>
+              <w:rPr>
+                <w:lang w:eastAsia="zh-CN"/>
+              </w:rPr>
+              <w:t>CPMSetBindingsIn</w:t>
+            </w:r>
+            <w:proofErr w:type="spellEnd"/>
+            <w:r>
+              <w:rPr>
+                <w:lang w:eastAsia="zh-CN"/>
+              </w:rPr>
+              <w:t xml:space="preserve">…)  </w:t>
             </w:r>
             <w:r>
               <w:rPr>
@@ -3935,12 +4334,14 @@
                 <w:lang w:eastAsia="zh-CN"/>
               </w:rPr>
             </w:pPr>
+            <w:proofErr w:type="spellStart"/>
             <w:r>
               <w:rPr>
                 <w:lang w:eastAsia="zh-CN"/>
               </w:rPr>
               <w:t>CPMFetchValue</w:t>
             </w:r>
+            <w:proofErr w:type="spellEnd"/>
           </w:p>
         </w:tc>
         <w:tc>
@@ -3957,7 +4358,21 @@
               <w:rPr>
                 <w:lang w:eastAsia="zh-CN"/>
               </w:rPr>
-              <w:t>Test cases send out CPMFetchValueIn to query values of different properties or query values with single/multiple chunks, and verify responses.</w:t>
+              <w:t xml:space="preserve">Test cases send out </w:t>
+            </w:r>
+            <w:proofErr w:type="spellStart"/>
+            <w:r>
+              <w:rPr>
+                <w:lang w:eastAsia="zh-CN"/>
+              </w:rPr>
+              <w:t>CPMFetchValueIn</w:t>
+            </w:r>
+            <w:proofErr w:type="spellEnd"/>
+            <w:r>
+              <w:rPr>
+                <w:lang w:eastAsia="zh-CN"/>
+              </w:rPr>
+              <w:t xml:space="preserve"> to query values of different properties or query values with single/multiple chunks, and verify responses.</w:t>
             </w:r>
           </w:p>
         </w:tc>
@@ -3991,12 +4406,14 @@
                 <w:lang w:eastAsia="zh-CN"/>
               </w:rPr>
             </w:pPr>
+            <w:proofErr w:type="spellStart"/>
             <w:r>
               <w:rPr>
                 <w:lang w:eastAsia="zh-CN"/>
               </w:rPr>
               <w:t>CPMFreeCursor</w:t>
             </w:r>
+            <w:proofErr w:type="spellEnd"/>
           </w:p>
         </w:tc>
         <w:tc>
@@ -4013,19 +4430,63 @@
               <w:rPr>
                 <w:lang w:eastAsia="zh-CN"/>
               </w:rPr>
-              <w:t>Test cases send out CPMFreeCursorIn in different scenarios (</w:t>
-            </w:r>
-            <w:r>
-              <w:rPr>
-                <w:lang w:eastAsia="zh-CN"/>
-              </w:rPr>
-              <w:t>send after CPMConnectIn/CPMCreateQueryIn/CPMSetBindingsIn…)</w:t>
-            </w:r>
-            <w:r>
-              <w:rPr>
-                <w:lang w:eastAsia="zh-CN"/>
-              </w:rPr>
-              <w:t xml:space="preserve"> and verify response</w:t>
+              <w:t xml:space="preserve">Test cases send out </w:t>
+            </w:r>
+            <w:proofErr w:type="spellStart"/>
+            <w:r>
+              <w:rPr>
+                <w:lang w:eastAsia="zh-CN"/>
+              </w:rPr>
+              <w:t>CPMFreeCursorIn</w:t>
+            </w:r>
+            <w:proofErr w:type="spellEnd"/>
+            <w:r>
+              <w:rPr>
+                <w:lang w:eastAsia="zh-CN"/>
+              </w:rPr>
+              <w:t xml:space="preserve"> in different scenarios (send after </w:t>
+            </w:r>
+            <w:proofErr w:type="spellStart"/>
+            <w:r>
+              <w:rPr>
+                <w:lang w:eastAsia="zh-CN"/>
+              </w:rPr>
+              <w:t>CPMConnectIn</w:t>
+            </w:r>
+            <w:proofErr w:type="spellEnd"/>
+            <w:r>
+              <w:rPr>
+                <w:lang w:eastAsia="zh-CN"/>
+              </w:rPr>
+              <w:t>/</w:t>
+            </w:r>
+            <w:proofErr w:type="spellStart"/>
+            <w:r>
+              <w:rPr>
+                <w:lang w:eastAsia="zh-CN"/>
+              </w:rPr>
+              <w:t>CPMCreateQueryIn</w:t>
+            </w:r>
+            <w:proofErr w:type="spellEnd"/>
+            <w:r>
+              <w:rPr>
+                <w:lang w:eastAsia="zh-CN"/>
+              </w:rPr>
+              <w:t>/</w:t>
+            </w:r>
+            <w:proofErr w:type="spellStart"/>
+            <w:r>
+              <w:rPr>
+                <w:lang w:eastAsia="zh-CN"/>
+              </w:rPr>
+              <w:t>CPMSetBindingsIn</w:t>
+            </w:r>
+            <w:proofErr w:type="spellEnd"/>
+            <w:r>
+              <w:rPr>
+                <w:lang w:eastAsia="zh-CN"/>
+              </w:rPr>
+              <w:t>…) and verify response</w:t>
             </w:r>
             <w:r>
               <w:rPr>
@@ -4037,13 +4498,7 @@
               <w:rPr>
                 <w:lang w:eastAsia="zh-CN"/>
               </w:rPr>
-              <w:t>.</w:t>
-            </w:r>
-            <w:r>
-              <w:rPr>
-                <w:lang w:eastAsia="zh-CN"/>
-              </w:rPr>
-              <w:t xml:space="preserve">  </w:t>
+              <w:t xml:space="preserve">.  </w:t>
             </w:r>
           </w:p>
         </w:tc>
@@ -4077,12 +4532,14 @@
                 <w:lang w:eastAsia="zh-CN"/>
               </w:rPr>
             </w:pPr>
+            <w:proofErr w:type="spellStart"/>
             <w:r>
               <w:rPr>
                 <w:lang w:eastAsia="zh-CN"/>
               </w:rPr>
               <w:t>CPMGetQueryStatus</w:t>
             </w:r>
+            <w:proofErr w:type="spellEnd"/>
           </w:p>
         </w:tc>
         <w:tc>
@@ -4101,17 +4558,61 @@
               </w:rPr>
               <w:t xml:space="preserve">Test cases send out </w:t>
             </w:r>
-            <w:r>
-              <w:rPr>
-                <w:lang w:eastAsia="zh-CN"/>
-              </w:rPr>
-              <w:t xml:space="preserve">CPMGetQueryStatusIn </w:t>
-            </w:r>
-            <w:r>
-              <w:rPr>
-                <w:lang w:eastAsia="zh-CN"/>
-              </w:rPr>
-              <w:t>in different scenarios (send after CPMConnectIn/CPMCreateQueryIn/CPMSetBindingsIn…) and verify response</w:t>
+            <w:proofErr w:type="spellStart"/>
+            <w:r>
+              <w:rPr>
+                <w:lang w:eastAsia="zh-CN"/>
+              </w:rPr>
+              <w:t>CPMGetQueryStatusIn</w:t>
+            </w:r>
+            <w:proofErr w:type="spellEnd"/>
+            <w:r>
+              <w:rPr>
+                <w:lang w:eastAsia="zh-CN"/>
+              </w:rPr>
+              <w:t xml:space="preserve"> in different scenarios (send after </w:t>
+            </w:r>
+            <w:proofErr w:type="spellStart"/>
+            <w:r>
+              <w:rPr>
+                <w:lang w:eastAsia="zh-CN"/>
+              </w:rPr>
+              <w:t>CPMConnectIn</w:t>
+            </w:r>
+            <w:proofErr w:type="spellEnd"/>
+            <w:r>
+              <w:rPr>
+                <w:lang w:eastAsia="zh-CN"/>
+              </w:rPr>
+              <w:t>/</w:t>
+            </w:r>
+            <w:proofErr w:type="spellStart"/>
+            <w:r>
+              <w:rPr>
+                <w:lang w:eastAsia="zh-CN"/>
+              </w:rPr>
+              <w:t>CPMCreateQueryIn</w:t>
+            </w:r>
+            <w:proofErr w:type="spellEnd"/>
+            <w:r>
+              <w:rPr>
+                <w:lang w:eastAsia="zh-CN"/>
+              </w:rPr>
+              <w:t>/</w:t>
+            </w:r>
+            <w:proofErr w:type="spellStart"/>
+            <w:r>
+              <w:rPr>
+                <w:lang w:eastAsia="zh-CN"/>
+              </w:rPr>
+              <w:t>CPMSetBindingsIn</w:t>
+            </w:r>
+            <w:proofErr w:type="spellEnd"/>
+            <w:r>
+              <w:rPr>
+                <w:lang w:eastAsia="zh-CN"/>
+              </w:rPr>
+              <w:t>…) and verify response</w:t>
             </w:r>
             <w:r>
               <w:rPr>
@@ -4157,12 +4658,14 @@
                 <w:lang w:eastAsia="zh-CN"/>
               </w:rPr>
             </w:pPr>
+            <w:proofErr w:type="spellStart"/>
             <w:r>
               <w:rPr>
                 <w:lang w:eastAsia="zh-CN"/>
               </w:rPr>
               <w:t>CPMGetQueryStatusEx</w:t>
             </w:r>
+            <w:proofErr w:type="spellEnd"/>
           </w:p>
         </w:tc>
         <w:tc>
@@ -4179,19 +4682,63 @@
               <w:rPr>
                 <w:lang w:eastAsia="zh-CN"/>
               </w:rPr>
-              <w:t>Test cases send out CPMGetQueryStatus</w:t>
-            </w:r>
-            <w:r>
-              <w:rPr>
-                <w:lang w:eastAsia="zh-CN"/>
-              </w:rPr>
-              <w:t>ExIn</w:t>
-            </w:r>
-            <w:r>
-              <w:rPr>
-                <w:lang w:eastAsia="zh-CN"/>
-              </w:rPr>
-              <w:t xml:space="preserve"> in different scenarios (send after CPMConnectIn/CPMCreateQueryIn/CPMSetBindingsIn…) and verify response</w:t>
+              <w:t xml:space="preserve">Test cases send out </w:t>
+            </w:r>
+            <w:proofErr w:type="spellStart"/>
+            <w:r>
+              <w:rPr>
+                <w:lang w:eastAsia="zh-CN"/>
+              </w:rPr>
+              <w:t>CPMGetQueryStatusExIn</w:t>
+            </w:r>
+            <w:proofErr w:type="spellEnd"/>
+            <w:r>
+              <w:rPr>
+                <w:lang w:eastAsia="zh-CN"/>
+              </w:rPr>
+              <w:t xml:space="preserve"> in different scenarios (send after </w:t>
+            </w:r>
+            <w:proofErr w:type="spellStart"/>
+            <w:r>
+              <w:rPr>
+                <w:lang w:eastAsia="zh-CN"/>
+              </w:rPr>
+              <w:t>CPMConnectIn</w:t>
+            </w:r>
+            <w:proofErr w:type="spellEnd"/>
+            <w:r>
+              <w:rPr>
+                <w:lang w:eastAsia="zh-CN"/>
+              </w:rPr>
+              <w:t>/</w:t>
+            </w:r>
+            <w:proofErr w:type="spellStart"/>
+            <w:r>
+              <w:rPr>
+                <w:lang w:eastAsia="zh-CN"/>
+              </w:rPr>
+              <w:t>CPMCreateQueryIn</w:t>
+            </w:r>
+            <w:proofErr w:type="spellEnd"/>
+            <w:r>
+              <w:rPr>
+                <w:lang w:eastAsia="zh-CN"/>
+              </w:rPr>
+              <w:t>/</w:t>
+            </w:r>
+            <w:proofErr w:type="spellStart"/>
+            <w:r>
+              <w:rPr>
+                <w:lang w:eastAsia="zh-CN"/>
+              </w:rPr>
+              <w:t>CPMSetBindingsIn</w:t>
+            </w:r>
+            <w:proofErr w:type="spellEnd"/>
+            <w:r>
+              <w:rPr>
+                <w:lang w:eastAsia="zh-CN"/>
+              </w:rPr>
+              <w:t>…) and verify response</w:t>
             </w:r>
             <w:r>
               <w:rPr>
@@ -4237,12 +4784,14 @@
                 <w:lang w:eastAsia="zh-CN"/>
               </w:rPr>
             </w:pPr>
+            <w:proofErr w:type="spellStart"/>
             <w:r>
               <w:rPr>
                 <w:lang w:eastAsia="zh-CN"/>
               </w:rPr>
               <w:t>CPMGetRows</w:t>
             </w:r>
+            <w:proofErr w:type="spellEnd"/>
           </w:p>
         </w:tc>
         <w:tc>
@@ -4259,7 +4808,42 @@
               <w:rPr>
                 <w:lang w:eastAsia="zh-CN"/>
               </w:rPr>
-              <w:t>Test cases send out CPMGetRowsIn with different fields, including RowsToTransfer, Row</w:t>
+              <w:t xml:space="preserve">Test cases send out </w:t>
+            </w:r>
+            <w:proofErr w:type="spellStart"/>
+            <w:r>
+              <w:rPr>
+                <w:lang w:eastAsia="zh-CN"/>
+              </w:rPr>
+              <w:t>CPMGetRowsIn</w:t>
+            </w:r>
+            <w:proofErr w:type="spellEnd"/>
+            <w:r>
+              <w:rPr>
+                <w:lang w:eastAsia="zh-CN"/>
+              </w:rPr>
+              <w:t xml:space="preserve"> with different fields, including </w:t>
+            </w:r>
+            <w:proofErr w:type="spellStart"/>
+            <w:r>
+              <w:rPr>
+                <w:lang w:eastAsia="zh-CN"/>
+              </w:rPr>
+              <w:t>RowsToTransfer</w:t>
+            </w:r>
+            <w:proofErr w:type="spellEnd"/>
+            <w:r>
+              <w:rPr>
+                <w:lang w:eastAsia="zh-CN"/>
+              </w:rPr>
+              <w:t xml:space="preserve">, </w:t>
+            </w:r>
+            <w:proofErr w:type="spellStart"/>
+            <w:r>
+              <w:rPr>
+                <w:lang w:eastAsia="zh-CN"/>
+              </w:rPr>
+              <w:t>Row</w:t>
             </w:r>
             <w:r>
               <w:rPr>
@@ -4268,12 +4852,14 @@
               </w:rPr>
               <w:t>Width</w:t>
             </w:r>
+            <w:proofErr w:type="spellEnd"/>
             <w:r>
               <w:rPr>
                 <w:lang w:eastAsia="zh-CN"/>
               </w:rPr>
               <w:t xml:space="preserve">, </w:t>
             </w:r>
+            <w:proofErr w:type="spellStart"/>
             <w:r>
               <w:rPr>
                 <w:rFonts w:hint="eastAsia"/>
@@ -4285,13 +4871,42 @@
               <w:rPr>
                 <w:lang w:eastAsia="zh-CN"/>
               </w:rPr>
-              <w:t xml:space="preserve">Buffer, </w:t>
-            </w:r>
-            <w:r>
-              <w:rPr>
-                <w:lang w:eastAsia="zh-CN"/>
-              </w:rPr>
-              <w:t xml:space="preserve">FetchType, SeekDescription </w:t>
+              <w:t>Buffer</w:t>
+            </w:r>
+            <w:proofErr w:type="spellEnd"/>
+            <w:r>
+              <w:rPr>
+                <w:lang w:eastAsia="zh-CN"/>
+              </w:rPr>
+              <w:t xml:space="preserve">, </w:t>
+            </w:r>
+            <w:proofErr w:type="spellStart"/>
+            <w:r>
+              <w:rPr>
+                <w:lang w:eastAsia="zh-CN"/>
+              </w:rPr>
+              <w:t>FetchType</w:t>
+            </w:r>
+            <w:proofErr w:type="spellEnd"/>
+            <w:r>
+              <w:rPr>
+                <w:lang w:eastAsia="zh-CN"/>
+              </w:rPr>
+              <w:t xml:space="preserve">, </w:t>
+            </w:r>
+            <w:proofErr w:type="spellStart"/>
+            <w:r>
+              <w:rPr>
+                <w:lang w:eastAsia="zh-CN"/>
+              </w:rPr>
+              <w:t>SeekDescription</w:t>
+            </w:r>
+            <w:proofErr w:type="spellEnd"/>
+            <w:r>
+              <w:rPr>
+                <w:lang w:eastAsia="zh-CN"/>
+              </w:rPr>
+              <w:t xml:space="preserve"> </w:t>
             </w:r>
             <w:r>
               <w:rPr>
@@ -4331,12 +4946,14 @@
                 <w:lang w:eastAsia="zh-CN"/>
               </w:rPr>
             </w:pPr>
+            <w:proofErr w:type="spellStart"/>
             <w:r>
               <w:rPr>
                 <w:lang w:eastAsia="zh-CN"/>
               </w:rPr>
               <w:t>CPMSetBindings</w:t>
             </w:r>
+            <w:proofErr w:type="spellEnd"/>
           </w:p>
         </w:tc>
         <w:tc>
@@ -4353,13 +4970,55 @@
               <w:rPr>
                 <w:lang w:eastAsia="zh-CN"/>
               </w:rPr>
-              <w:t xml:space="preserve">Test cases send out CPMSetBindingsIn with different fields, including </w:t>
-            </w:r>
-            <w:r>
-              <w:rPr>
-                <w:lang w:eastAsia="zh-CN"/>
-              </w:rPr>
-              <w:t>Columns (multiple Columns, with Columns contained or not contained in CPMCreateQueryIn), RowSize and cursors, then verify responses.</w:t>
+              <w:t xml:space="preserve">Test cases send out </w:t>
+            </w:r>
+            <w:proofErr w:type="spellStart"/>
+            <w:r>
+              <w:rPr>
+                <w:lang w:eastAsia="zh-CN"/>
+              </w:rPr>
+              <w:t>CPMSetBindingsIn</w:t>
+            </w:r>
+            <w:proofErr w:type="spellEnd"/>
+            <w:r>
+              <w:rPr>
+                <w:lang w:eastAsia="zh-CN"/>
+              </w:rPr>
+              <w:t xml:space="preserve"> with different fields, including </w:t>
+            </w:r>
+            <w:r>
+              <w:rPr>
+                <w:lang w:eastAsia="zh-CN"/>
+              </w:rPr>
+              <w:t xml:space="preserve">Columns (multiple Columns, with Columns contained or not contained in </w:t>
+            </w:r>
+            <w:proofErr w:type="spellStart"/>
+            <w:r>
+              <w:rPr>
+                <w:lang w:eastAsia="zh-CN"/>
+              </w:rPr>
+              <w:t>CPMCreateQueryIn</w:t>
+            </w:r>
+            <w:proofErr w:type="spellEnd"/>
+            <w:r>
+              <w:rPr>
+                <w:lang w:eastAsia="zh-CN"/>
+              </w:rPr>
+              <w:t xml:space="preserve">), </w:t>
+            </w:r>
+            <w:proofErr w:type="spellStart"/>
+            <w:r>
+              <w:rPr>
+                <w:lang w:eastAsia="zh-CN"/>
+              </w:rPr>
+              <w:t>RowSize</w:t>
+            </w:r>
+            <w:proofErr w:type="spellEnd"/>
+            <w:r>
+              <w:rPr>
+                <w:lang w:eastAsia="zh-CN"/>
+              </w:rPr>
+              <w:t xml:space="preserve"> and cursors, then verify responses.</w:t>
             </w:r>
           </w:p>
         </w:tc>
@@ -4393,12 +5052,14 @@
                 <w:lang w:eastAsia="zh-CN"/>
               </w:rPr>
             </w:pPr>
+            <w:proofErr w:type="spellStart"/>
             <w:r>
               <w:rPr>
                 <w:lang w:eastAsia="zh-CN"/>
               </w:rPr>
               <w:t>InvalidWspMessageHeader</w:t>
             </w:r>
+            <w:proofErr w:type="spellEnd"/>
           </w:p>
         </w:tc>
         <w:tc>
@@ -4415,7 +5076,47 @@
               <w:rPr>
                 <w:lang w:eastAsia="zh-CN"/>
               </w:rPr>
-              <w:t>Test cases send out invalid fields for CPMConnectIn and verify responses.</w:t>
+              <w:t xml:space="preserve">Test cases send out invalid fields </w:t>
+            </w:r>
+            <w:r>
+              <w:rPr>
+                <w:lang w:eastAsia="zh-CN"/>
+              </w:rPr>
+              <w:t xml:space="preserve">of </w:t>
+            </w:r>
+            <w:proofErr w:type="spellStart"/>
+            <w:r>
+              <w:rPr>
+                <w:lang w:eastAsia="zh-CN"/>
+              </w:rPr>
+              <w:t>WspMessageHeader</w:t>
+            </w:r>
+            <w:proofErr w:type="spellEnd"/>
+            <w:r>
+              <w:rPr>
+                <w:lang w:eastAsia="zh-CN"/>
+              </w:rPr>
+              <w:t xml:space="preserve"> </w:t>
+            </w:r>
+            <w:r>
+              <w:rPr>
+                <w:lang w:eastAsia="zh-CN"/>
+              </w:rPr>
+              <w:t xml:space="preserve">for </w:t>
+            </w:r>
+            <w:proofErr w:type="spellStart"/>
+            <w:r>
+              <w:rPr>
+                <w:lang w:eastAsia="zh-CN"/>
+              </w:rPr>
+              <w:t>CPMConnectIn</w:t>
+            </w:r>
+            <w:proofErr w:type="spellEnd"/>
+            <w:r>
+              <w:rPr>
+                <w:lang w:eastAsia="zh-CN"/>
+              </w:rPr>
+              <w:t xml:space="preserve"> and verify responses.</w:t>
             </w:r>
           </w:p>
         </w:tc>
@@ -4562,7 +5263,25 @@
                 <w:color w:val="000000"/>
                 <w:szCs w:val="18"/>
               </w:rPr>
-              <w:t>Validates error code returned by the server when connected client doesn’t have a connection to send a CPMCiStateInOut request to the server.</w:t>
+              <w:t xml:space="preserve">Validates error code returned by the server when connected client doesn’t have a connection to send a </w:t>
+            </w:r>
+            <w:proofErr w:type="spellStart"/>
+            <w:r>
+              <w:rPr>
+                <w:rFonts w:eastAsia="Times New Roman" w:cs="Verdana"/>
+                <w:color w:val="000000"/>
+                <w:szCs w:val="18"/>
+              </w:rPr>
+              <w:t>CPMCiStateInOut</w:t>
+            </w:r>
+            <w:proofErr w:type="spellEnd"/>
+            <w:r>
+              <w:rPr>
+                <w:rFonts w:eastAsia="Times New Roman" w:cs="Verdana"/>
+                <w:color w:val="000000"/>
+                <w:szCs w:val="18"/>
+              </w:rPr>
+              <w:t xml:space="preserve"> request to the server.</w:t>
             </w:r>
           </w:p>
         </w:tc>
@@ -4626,7 +5345,25 @@
                 <w:color w:val="000000"/>
                 <w:szCs w:val="18"/>
               </w:rPr>
-              <w:t>Validates the error code returned by the server when already connected client sends ConnectIn request.</w:t>
+              <w:t xml:space="preserve">Validates the error code returned by the server when already connected client sends </w:t>
+            </w:r>
+            <w:proofErr w:type="spellStart"/>
+            <w:r>
+              <w:rPr>
+                <w:rFonts w:eastAsia="Times New Roman" w:cs="Verdana"/>
+                <w:color w:val="000000"/>
+                <w:szCs w:val="18"/>
+              </w:rPr>
+              <w:t>ConnectIn</w:t>
+            </w:r>
+            <w:proofErr w:type="spellEnd"/>
+            <w:r>
+              <w:rPr>
+                <w:rFonts w:eastAsia="Times New Roman" w:cs="Verdana"/>
+                <w:color w:val="000000"/>
+                <w:szCs w:val="18"/>
+              </w:rPr>
+              <w:t xml:space="preserve"> request.</w:t>
             </w:r>
           </w:p>
         </w:tc>
@@ -4694,7 +5431,25 @@
                 <w:color w:val="000000"/>
                 <w:szCs w:val="18"/>
               </w:rPr>
-              <w:t>Validates the error code returned by the server when FetchValueIn request is sent for the non-existing query.</w:t>
+              <w:t xml:space="preserve">Validates the error code returned by the server when </w:t>
+            </w:r>
+            <w:proofErr w:type="spellStart"/>
+            <w:r>
+              <w:rPr>
+                <w:rFonts w:eastAsia="Times New Roman" w:cs="Verdana"/>
+                <w:color w:val="000000"/>
+                <w:szCs w:val="18"/>
+              </w:rPr>
+              <w:t>FetchValueIn</w:t>
+            </w:r>
+            <w:proofErr w:type="spellEnd"/>
+            <w:r>
+              <w:rPr>
+                <w:rFonts w:eastAsia="Times New Roman" w:cs="Verdana"/>
+                <w:color w:val="000000"/>
+                <w:szCs w:val="18"/>
+              </w:rPr>
+              <w:t xml:space="preserve"> request is sent for the non-existing query.</w:t>
             </w:r>
           </w:p>
         </w:tc>
@@ -4775,11 +5530,19 @@
               </w:rPr>
               <w:t xml:space="preserve">for getting </w:t>
             </w:r>
-            <w:r>
-              <w:rPr>
-                <w:szCs w:val="18"/>
-              </w:rPr>
-              <w:t>rowset position of the next occurrence of a document identifier</w:t>
+            <w:proofErr w:type="spellStart"/>
+            <w:r>
+              <w:rPr>
+                <w:szCs w:val="18"/>
+              </w:rPr>
+              <w:t>rowset</w:t>
+            </w:r>
+            <w:proofErr w:type="spellEnd"/>
+            <w:r>
+              <w:rPr>
+                <w:szCs w:val="18"/>
+              </w:rPr>
+              <w:t xml:space="preserve"> position of the next occurrence of a document identifier</w:t>
             </w:r>
           </w:p>
         </w:tc>
@@ -4844,6 +5607,7 @@
               </w:rPr>
               <w:t xml:space="preserve">Validates the error code returned by the server when </w:t>
             </w:r>
+            <w:proofErr w:type="spellStart"/>
             <w:r>
               <w:rPr>
                 <w:rFonts w:cs="Tahoma"/>
@@ -4858,7 +5622,16 @@
                 <w:color w:val="000000"/>
                 <w:szCs w:val="18"/>
               </w:rPr>
-              <w:t>In request is sent for the non-existing query.</w:t>
+              <w:t>In</w:t>
+            </w:r>
+            <w:proofErr w:type="spellEnd"/>
+            <w:r>
+              <w:rPr>
+                <w:rFonts w:eastAsia="Times New Roman" w:cs="Verdana"/>
+                <w:color w:val="000000"/>
+                <w:szCs w:val="18"/>
+              </w:rPr>
+              <w:t xml:space="preserve"> request is sent for the non-existing query.</w:t>
             </w:r>
           </w:p>
         </w:tc>
@@ -5061,6 +5834,7 @@
                 <w:szCs w:val="18"/>
               </w:rPr>
             </w:pPr>
+            <w:proofErr w:type="spellStart"/>
             <w:r>
               <w:rPr>
                 <w:rFonts w:eastAsia="Times New Roman" w:cs="Verdana"/>
@@ -5077,6 +5851,7 @@
               </w:rPr>
               <w:t>_E_FailError</w:t>
             </w:r>
+            <w:proofErr w:type="spellEnd"/>
           </w:p>
         </w:tc>
         <w:tc>
@@ -5117,7 +5892,25 @@
                 <w:color w:val="000000"/>
                 <w:szCs w:val="18"/>
               </w:rPr>
-              <w:t xml:space="preserve"> sends FreeCursorIn request with </w:t>
+              <w:t xml:space="preserve"> sends </w:t>
+            </w:r>
+            <w:proofErr w:type="spellStart"/>
+            <w:r>
+              <w:rPr>
+                <w:rFonts w:eastAsia="Times New Roman" w:cs="Verdana"/>
+                <w:color w:val="000000"/>
+                <w:szCs w:val="18"/>
+              </w:rPr>
+              <w:t>FreeCursorIn</w:t>
+            </w:r>
+            <w:proofErr w:type="spellEnd"/>
+            <w:r>
+              <w:rPr>
+                <w:rFonts w:eastAsia="Times New Roman" w:cs="Verdana"/>
+                <w:color w:val="000000"/>
+                <w:szCs w:val="18"/>
+              </w:rPr>
+              <w:t xml:space="preserve"> request with </w:t>
             </w:r>
             <w:r>
               <w:rPr>
@@ -5309,23 +6102,7 @@
                 <w:noProof/>
                 <w:szCs w:val="18"/>
               </w:rPr>
-              <w:t xml:space="preserve">the server responses for getting the next rowset event from the server </w:t>
-            </w:r>
-            <w:r>
-              <w:rPr>
-                <w:rFonts w:cs="Courier New"/>
-                <w:noProof/>
-                <w:szCs w:val="18"/>
-              </w:rPr>
-              <w:t>with different eventType</w:t>
-            </w:r>
-            <w:r>
-              <w:rPr>
-                <w:rFonts w:cs="Courier New"/>
-                <w:noProof/>
-                <w:szCs w:val="18"/>
-              </w:rPr>
-              <w:t xml:space="preserve"> and there is </w:t>
+              <w:t xml:space="preserve">the server responses for getting the next rowset event from the server with different eventType and there is </w:t>
             </w:r>
             <w:r>
               <w:rPr>
@@ -5418,39 +6195,25 @@
                 <w:color w:val="000000"/>
                 <w:szCs w:val="18"/>
               </w:rPr>
-              <w:t xml:space="preserve">Validates the error code returned by the server when the client sends request for any non-existing query </w:t>
-            </w:r>
+              <w:t xml:space="preserve">Validates the error code returned by the server when the client sends request for any non-existing query with different </w:t>
+            </w:r>
+            <w:proofErr w:type="spellStart"/>
             <w:r>
               <w:rPr>
                 <w:rFonts w:eastAsia="Times New Roman" w:cs="Verdana"/>
                 <w:color w:val="000000"/>
                 <w:szCs w:val="18"/>
               </w:rPr>
-              <w:t>with different eventType</w:t>
-            </w:r>
+              <w:t>eventType</w:t>
+            </w:r>
+            <w:proofErr w:type="spellEnd"/>
             <w:r>
               <w:rPr>
                 <w:rFonts w:cs="Courier New"/>
                 <w:noProof/>
                 <w:szCs w:val="18"/>
               </w:rPr>
-              <w:t xml:space="preserve"> and there is </w:t>
-            </w:r>
-            <w:r>
-              <w:rPr>
-                <w:rFonts w:cs="Courier New"/>
-                <w:noProof/>
-                <w:szCs w:val="18"/>
-              </w:rPr>
-              <w:t xml:space="preserve">or there is </w:t>
-            </w:r>
-            <w:r>
-              <w:rPr>
-                <w:rFonts w:cs="Courier New"/>
-                <w:noProof/>
-                <w:szCs w:val="18"/>
-              </w:rPr>
-              <w:t>no another event of any non-PROPAGATE_NONE type immediately available.</w:t>
+              <w:t xml:space="preserve"> and there is or there is no another event of any non-PROPAGATE_NONE type immediately available.</w:t>
             </w:r>
           </w:p>
         </w:tc>
@@ -5547,13 +6310,7 @@
               <w:rPr>
                 <w:szCs w:val="18"/>
               </w:rPr>
-              <w:t xml:space="preserve"> statistic number of indexed items when setting the DBPROP_ENABLEROWSETEVENTS property to TRUE</w:t>
-            </w:r>
-            <w:r>
-              <w:rPr>
-                <w:szCs w:val="18"/>
-              </w:rPr>
-              <w:t xml:space="preserve"> or FALSE.</w:t>
+              <w:t xml:space="preserve"> statistic number of indexed items when setting the DBPROP_ENABLEROWSETEVENTS property to TRUE or FALSE.</w:t>
             </w:r>
           </w:p>
         </w:tc>
@@ -5638,6 +6395,7 @@
               </w:rPr>
               <w:t xml:space="preserve">Validates the error code returned by the server when </w:t>
             </w:r>
+            <w:proofErr w:type="spellStart"/>
             <w:r>
               <w:rPr>
                 <w:rFonts w:cs="Courier New"/>
@@ -5652,7 +6410,16 @@
                 <w:color w:val="000000"/>
                 <w:szCs w:val="18"/>
               </w:rPr>
-              <w:t>In request is sent for the non-existing query.</w:t>
+              <w:t>In</w:t>
+            </w:r>
+            <w:proofErr w:type="spellEnd"/>
+            <w:r>
+              <w:rPr>
+                <w:rFonts w:eastAsia="Times New Roman" w:cs="Verdana"/>
+                <w:color w:val="000000"/>
+                <w:szCs w:val="18"/>
+              </w:rPr>
+              <w:t xml:space="preserve"> request is sent for the non-existing query.</w:t>
             </w:r>
           </w:p>
         </w:tc>
@@ -5859,6 +6626,7 @@
               </w:rPr>
               <w:t xml:space="preserve">Validates the error code returned by the server when </w:t>
             </w:r>
+            <w:proofErr w:type="spellStart"/>
             <w:r>
               <w:rPr>
                 <w:rFonts w:cs="Courier New"/>
@@ -5873,29 +6641,23 @@
                 <w:color w:val="000000"/>
                 <w:szCs w:val="18"/>
               </w:rPr>
-              <w:t xml:space="preserve">In request is sent for the non-existing query with the priority set to </w:t>
-            </w:r>
+              <w:t>In</w:t>
+            </w:r>
+            <w:proofErr w:type="spellEnd"/>
             <w:r>
               <w:rPr>
                 <w:rFonts w:eastAsia="Times New Roman" w:cs="Verdana"/>
                 <w:color w:val="000000"/>
                 <w:szCs w:val="18"/>
               </w:rPr>
-              <w:t>d</w:t>
+              <w:t xml:space="preserve"> request is sent for the non-existing query with the priority set to d</w:t>
             </w:r>
             <w:r>
               <w:rPr>
                 <w:rFonts w:eastAsia="Times New Roman" w:cs="Verdana"/>
                 <w:szCs w:val="18"/>
               </w:rPr>
-              <w:t>ifferent value</w:t>
-            </w:r>
-            <w:r>
-              <w:rPr>
-                <w:rFonts w:eastAsia="Times New Roman" w:cs="Verdana"/>
-                <w:szCs w:val="18"/>
-              </w:rPr>
-              <w:t>.</w:t>
+              <w:t>ifferent value.</w:t>
             </w:r>
           </w:p>
         </w:tc>
@@ -5971,23 +6733,7 @@
                 <w:color w:val="000000"/>
                 <w:szCs w:val="18"/>
               </w:rPr>
-              <w:t xml:space="preserve">Validates the server response for modifying the indexing priority of documents that may be relevant to query in this action for </w:t>
-            </w:r>
-            <w:r>
-              <w:rPr>
-                <w:rFonts w:eastAsia="Times New Roman" w:cs="Verdana"/>
-                <w:color w:val="000000"/>
-                <w:szCs w:val="18"/>
-              </w:rPr>
-              <w:t>different value</w:t>
-            </w:r>
-            <w:r>
-              <w:rPr>
-                <w:rFonts w:eastAsia="Times New Roman" w:cs="Verdana"/>
-                <w:color w:val="000000"/>
-                <w:szCs w:val="18"/>
-              </w:rPr>
-              <w:t>.</w:t>
+              <w:t>Validates the server response for modifying the indexing priority of documents that may be relevant to query in this action for different value.</w:t>
             </w:r>
           </w:p>
         </w:tc>
@@ -6035,15 +6781,7 @@
                 <w:noProof/>
                 <w:szCs w:val="18"/>
               </w:rPr>
-              <w:t>QueryStatus</w:t>
-            </w:r>
-            <w:r>
-              <w:rPr>
-                <w:rFonts w:cs="Courier New"/>
-                <w:noProof/>
-                <w:szCs w:val="18"/>
-              </w:rPr>
-              <w:t>_E_FailError</w:t>
+              <w:t>QueryStatus_E_FailError</w:t>
             </w:r>
           </w:p>
           <w:p>
@@ -6103,6 +6841,7 @@
               </w:rPr>
               <w:t xml:space="preserve"> sends </w:t>
             </w:r>
+            <w:proofErr w:type="spellStart"/>
             <w:r>
               <w:rPr>
                 <w:rFonts w:eastAsia="Times New Roman" w:cs="Verdana"/>
@@ -6111,6 +6850,7 @@
               </w:rPr>
               <w:t>CPMGetQueryStatusIn</w:t>
             </w:r>
+            <w:proofErr w:type="spellEnd"/>
             <w:r>
               <w:rPr>
                 <w:rFonts w:eastAsia="Times New Roman" w:cs="Verdana"/>
@@ -6175,8 +6915,8 @@
         <w:lastRenderedPageBreak/>
         <w:t>Appendix</w:t>
       </w:r>
-      <w:bookmarkEnd w:id="87"/>
       <w:bookmarkEnd w:id="88"/>
+      <w:bookmarkEnd w:id="89"/>
       <w:bookmarkEnd w:id="92"/>
     </w:p>
     <w:p>
@@ -6185,10 +6925,10 @@
       </w:pPr>
       <w:bookmarkStart w:id="93" w:name="_How_to_install"/>
       <w:bookmarkStart w:id="94" w:name="_How_to_index"/>
-      <w:bookmarkStart w:id="95" w:name="_Toc192321048"/>
-      <w:bookmarkStart w:id="96" w:name="_Toc202285073"/>
-      <w:bookmarkStart w:id="97" w:name="_Toc204053384"/>
-      <w:bookmarkStart w:id="98" w:name="_Toc50648770"/>
+      <w:bookmarkStart w:id="95" w:name="_Toc50648770"/>
+      <w:bookmarkStart w:id="96" w:name="_Toc192321048"/>
+      <w:bookmarkStart w:id="97" w:name="_Toc202285073"/>
+      <w:bookmarkStart w:id="98" w:name="_Toc204053384"/>
       <w:bookmarkEnd w:id="93"/>
       <w:bookmarkEnd w:id="94"/>
       <w:r>
@@ -6197,7 +6937,7 @@
       <w:r>
         <w:t>s on Windows Server</w:t>
       </w:r>
-      <w:bookmarkEnd w:id="98"/>
+      <w:bookmarkEnd w:id="95"/>
       <w:r>
         <w:t xml:space="preserve"> </w:t>
       </w:r>
@@ -6218,9 +6958,11 @@
       <w:r>
         <w:t xml:space="preserve"> and type “</w:t>
       </w:r>
+      <w:proofErr w:type="spellStart"/>
       <w:r>
         <w:t>services.msc</w:t>
       </w:r>
+      <w:proofErr w:type="spellEnd"/>
       <w:r>
         <w:t xml:space="preserve">” in the search field, press </w:t>
       </w:r>
@@ -6623,9 +7365,9 @@
       <w:bookmarkStart w:id="109" w:name="_How_to_Install_6"/>
       <w:bookmarkEnd w:id="9"/>
       <w:bookmarkEnd w:id="8"/>
-      <w:bookmarkEnd w:id="95"/>
       <w:bookmarkEnd w:id="96"/>
       <w:bookmarkEnd w:id="97"/>
+      <w:bookmarkEnd w:id="98"/>
       <w:bookmarkEnd w:id="99"/>
       <w:bookmarkEnd w:id="100"/>
       <w:bookmarkEnd w:id="101"/>

</xml_diff>

<commit_message>
Update version of test suite in screenshot
</commit_message>
<xml_diff>
--- a/TestSuites/MS-WSP/docs/MS-WSP_TestSuiteUserGuide.docx
+++ b/TestSuites/MS-WSP/docs/MS-WSP_TestSuiteUserGuide.docx
@@ -2961,6 +2961,7 @@
         <w:rPr>
           <w:szCs w:val="18"/>
         </w:rPr>
+        <w:lastRenderedPageBreak/>
         <w:t xml:space="preserve">For example, if the SUT’s computer name is </w:t>
       </w:r>
       <w:proofErr w:type="spellStart"/>
@@ -3013,7 +3014,50 @@
       <w:proofErr w:type="spellEnd"/>
       <w:r>
         <w:rPr>
+          <w:rFonts w:hint="eastAsia"/>
           <w:szCs w:val="18"/>
+          <w:lang w:eastAsia="zh-CN"/>
+        </w:rPr>
+        <w:t>,</w:t>
+      </w:r>
+      <w:r>
+        <w:rPr>
+          <w:szCs w:val="18"/>
+          <w:lang w:eastAsia="zh-CN"/>
+        </w:rPr>
+        <w:t xml:space="preserve"> and the value of </w:t>
+      </w:r>
+      <w:proofErr w:type="spellStart"/>
+      <w:r>
+        <w:rPr>
+          <w:b/>
+          <w:bCs/>
+          <w:szCs w:val="18"/>
+          <w:lang w:eastAsia="zh-CN"/>
+        </w:rPr>
+        <w:t>QueryPath</w:t>
+      </w:r>
+      <w:proofErr w:type="spellEnd"/>
+      <w:r>
+        <w:rPr>
+          <w:szCs w:val="18"/>
+          <w:lang w:eastAsia="zh-CN"/>
+        </w:rPr>
+        <w:t xml:space="preserve"> should be modified to </w:t>
+      </w:r>
+      <w:r>
+        <w:rPr>
+          <w:b/>
+          <w:bCs/>
+          <w:szCs w:val="18"/>
+          <w:lang w:eastAsia="zh-CN"/>
+        </w:rPr>
+        <w:t>file://wsp-sut/test/</w:t>
+      </w:r>
+      <w:r>
+        <w:rPr>
+          <w:szCs w:val="18"/>
+          <w:lang w:eastAsia="zh-CN"/>
         </w:rPr>
         <w:t>.</w:t>
       </w:r>
@@ -3027,7 +3071,6 @@
       <w:bookmarkStart w:id="81" w:name="_Toc204053382"/>
       <w:bookmarkStart w:id="82" w:name="_Toc50648765"/>
       <w:r>
-        <w:lastRenderedPageBreak/>
         <w:t xml:space="preserve">How to run </w:t>
       </w:r>
       <w:r>
@@ -3423,6 +3466,7 @@
         <w:rPr>
           <w:lang w:eastAsia="zh-CN"/>
         </w:rPr>
+        <w:lastRenderedPageBreak/>
         <w:t xml:space="preserve">The result can be found </w:t>
       </w:r>
       <w:r>
@@ -3475,12 +3519,11 @@
         <w:rPr>
           <w:noProof/>
         </w:rPr>
-        <w:lastRenderedPageBreak/>
         <w:drawing>
-          <wp:inline distT="0" distB="0" distL="0" distR="0" wp14:anchorId="2BE1B42E" wp14:editId="55C6DDAA">
-            <wp:extent cx="5755509" cy="3243525"/>
-            <wp:effectExtent l="152400" t="152400" r="340995" b="338455"/>
-            <wp:docPr id="19" name="Picture 19"/>
+          <wp:inline distT="0" distB="0" distL="0" distR="0" wp14:anchorId="7C3DE650" wp14:editId="3DFB3857">
+            <wp:extent cx="6115050" cy="3484245"/>
+            <wp:effectExtent l="152400" t="152400" r="342900" b="344805"/>
+            <wp:docPr id="4" name="Picture 4"/>
             <wp:cNvGraphicFramePr>
               <a:graphicFrameLocks xmlns:a="http://schemas.openxmlformats.org/drawingml/2006/main" noChangeAspect="1"/>
             </wp:cNvGraphicFramePr>
@@ -3500,7 +3543,7 @@
                   <pic:spPr>
                     <a:xfrm>
                       <a:off x="0" y="0"/>
-                      <a:ext cx="5815213" cy="3277171"/>
+                      <a:ext cx="6115050" cy="3484245"/>
                     </a:xfrm>
                     <a:prstGeom prst="rect">
                       <a:avLst/>

</xml_diff>